<commit_message>
Update Mode opératoire - Admin.docx
</commit_message>
<xml_diff>
--- a/Docs/Mode opératoire - Admin.docx
+++ b/Docs/Mode opératoire - Admin.docx
@@ -148,10 +148,53 @@
     <w:p>
       <w:pPr>
         <w:jc w:val="center"/>
+        <w:rPr>
+          <w:b/>
+          <w:bCs/>
+          <w:sz w:val="28"/>
+          <w:szCs w:val="28"/>
+        </w:rPr>
+      </w:pPr>
+      <w:r>
+        <w:rPr>
+          <w:b/>
+          <w:bCs/>
+          <w:sz w:val="28"/>
+          <w:szCs w:val="28"/>
+        </w:rPr>
+        <w:t>Présentation de l’outil</w:t>
+      </w:r>
+    </w:p>
+    <w:p>
+      <w:pPr>
+        <w:jc w:val="both"/>
+      </w:pPr>
+      <w:r>
+        <w:t>L’outil présenté dans ce document est un outil dont l’objectif est d’assurer un accès sécurisé et conditionné à un set de données de BRICO DEPÔT. L’outil permet à un utilisateur agréé d’accéder en lecture aux données auxquelles l’utilisateur est lié. L’outil intègre également un utilitaire qui permettra à un utilisateur de transmettre une demande de mise à jour de ses données. L’outil est composé de plusieurs écrans qui sont décrits dans les divers chapitres de ce document</w:t>
+      </w:r>
+      <w:r>
+        <w:t>. Dans le cas d’un profil administrateur l’outil permet une modification directe des données, un traitement des demandes de mise à jour et la création, modification et suppression de dépôt.</w:t>
+      </w:r>
+    </w:p>
+    <w:p>
+      <w:pPr>
+        <w:jc w:val="center"/>
+      </w:pPr>
+    </w:p>
+    <w:p>
+      <w:pPr>
+        <w:jc w:val="center"/>
       </w:pPr>
     </w:p>
     <w:sdt>
       <w:sdtPr>
+        <w:rPr>
+          <w:rFonts w:asciiTheme="minorHAnsi" w:eastAsiaTheme="minorHAnsi" w:hAnsiTheme="minorHAnsi" w:cstheme="minorBidi"/>
+          <w:color w:val="auto"/>
+          <w:sz w:val="22"/>
+          <w:szCs w:val="22"/>
+          <w:lang w:eastAsia="en-US"/>
+        </w:rPr>
         <w:id w:val="-2075041358"/>
         <w:docPartObj>
           <w:docPartGallery w:val="Table of Contents"/>
@@ -160,13 +203,8 @@
       </w:sdtPr>
       <w:sdtEndPr>
         <w:rPr>
-          <w:rFonts w:asciiTheme="minorHAnsi" w:eastAsiaTheme="minorHAnsi" w:hAnsiTheme="minorHAnsi" w:cstheme="minorBidi"/>
           <w:b/>
           <w:bCs/>
-          <w:color w:val="auto"/>
-          <w:sz w:val="22"/>
-          <w:szCs w:val="22"/>
-          <w:lang w:eastAsia="en-US"/>
         </w:rPr>
       </w:sdtEndPr>
       <w:sdtContent>
@@ -185,7 +223,9 @@
               <w:tab w:val="right" w:leader="dot" w:pos="9062"/>
             </w:tabs>
             <w:rPr>
+              <w:rFonts w:eastAsiaTheme="minorEastAsia"/>
               <w:noProof/>
+              <w:lang w:eastAsia="fr-FR"/>
             </w:rPr>
           </w:pPr>
           <w:r>
@@ -197,7 +237,7 @@
           <w:r>
             <w:fldChar w:fldCharType="separate"/>
           </w:r>
-          <w:hyperlink w:anchor="_Toc133526179" w:history="1">
+          <w:hyperlink w:anchor="_Toc133572281" w:history="1">
             <w:r>
               <w:rPr>
                 <w:rStyle w:val="Lienhypertexte"/>
@@ -224,7 +264,7 @@
                 <w:noProof/>
                 <w:webHidden/>
               </w:rPr>
-              <w:instrText xml:space="preserve"> PAGEREF _Toc133526179 \h </w:instrText>
+              <w:instrText xml:space="preserve"> PAGEREF _Toc133572281 \h </w:instrText>
             </w:r>
             <w:r>
               <w:rPr>
@@ -244,7 +284,7 @@
                 <w:noProof/>
                 <w:webHidden/>
               </w:rPr>
-              <w:t>1</w:t>
+              <w:t>2</w:t>
             </w:r>
             <w:r>
               <w:rPr>
@@ -262,16 +302,18 @@
               <w:tab w:val="right" w:leader="dot" w:pos="9062"/>
             </w:tabs>
             <w:rPr>
+              <w:rFonts w:eastAsiaTheme="minorEastAsia"/>
               <w:noProof/>
+              <w:lang w:eastAsia="fr-FR"/>
             </w:rPr>
           </w:pPr>
-          <w:hyperlink w:anchor="_Toc133526180" w:history="1">
+          <w:hyperlink w:anchor="_Toc133572282" w:history="1">
             <w:r>
               <w:rPr>
                 <w:rStyle w:val="Lienhypertexte"/>
                 <w:noProof/>
               </w:rPr>
-              <w:t>2- Écran principal</w:t>
+              <w:t>2 – Écran principal</w:t>
             </w:r>
             <w:r>
               <w:rPr>
@@ -292,7 +334,7 @@
                 <w:noProof/>
                 <w:webHidden/>
               </w:rPr>
-              <w:instrText xml:space="preserve"> PAGEREF _Toc133526180 \h </w:instrText>
+              <w:instrText xml:space="preserve"> PAGEREF _Toc133572282 \h </w:instrText>
             </w:r>
             <w:r>
               <w:rPr>
@@ -312,7 +354,7 @@
                 <w:noProof/>
                 <w:webHidden/>
               </w:rPr>
-              <w:t>1</w:t>
+              <w:t>3</w:t>
             </w:r>
             <w:r>
               <w:rPr>
@@ -330,16 +372,18 @@
               <w:tab w:val="right" w:leader="dot" w:pos="9062"/>
             </w:tabs>
             <w:rPr>
+              <w:rFonts w:eastAsiaTheme="minorEastAsia"/>
               <w:noProof/>
+              <w:lang w:eastAsia="fr-FR"/>
             </w:rPr>
           </w:pPr>
-          <w:hyperlink w:anchor="_Toc133526181" w:history="1">
+          <w:hyperlink w:anchor="_Toc133572283" w:history="1">
             <w:r>
               <w:rPr>
                 <w:rStyle w:val="Lienhypertexte"/>
                 <w:noProof/>
               </w:rPr>
-              <w:t>3 – Requête de changement de données</w:t>
+              <w:t>3 – Création d’un dépôt</w:t>
             </w:r>
             <w:r>
               <w:rPr>
@@ -360,7 +404,7 @@
                 <w:noProof/>
                 <w:webHidden/>
               </w:rPr>
-              <w:instrText xml:space="preserve"> PAGEREF _Toc133526181 \h </w:instrText>
+              <w:instrText xml:space="preserve"> PAGEREF _Toc133572283 \h </w:instrText>
             </w:r>
             <w:r>
               <w:rPr>
@@ -380,7 +424,7 @@
                 <w:noProof/>
                 <w:webHidden/>
               </w:rPr>
-              <w:t>2</w:t>
+              <w:t>4</w:t>
             </w:r>
             <w:r>
               <w:rPr>
@@ -398,16 +442,18 @@
               <w:tab w:val="right" w:leader="dot" w:pos="9062"/>
             </w:tabs>
             <w:rPr>
+              <w:rFonts w:eastAsiaTheme="minorEastAsia"/>
               <w:noProof/>
+              <w:lang w:eastAsia="fr-FR"/>
             </w:rPr>
           </w:pPr>
-          <w:hyperlink w:anchor="_Toc133526182" w:history="1">
+          <w:hyperlink w:anchor="_Toc133572284" w:history="1">
             <w:r>
               <w:rPr>
                 <w:rStyle w:val="Lienhypertexte"/>
                 <w:noProof/>
               </w:rPr>
-              <w:t>A/ Cas 1 : Utilisation normale</w:t>
+              <w:t>A/ Fenêtre de création de dépôt</w:t>
             </w:r>
             <w:r>
               <w:rPr>
@@ -428,7 +474,7 @@
                 <w:noProof/>
                 <w:webHidden/>
               </w:rPr>
-              <w:instrText xml:space="preserve"> PAGEREF _Toc133526182 \h </w:instrText>
+              <w:instrText xml:space="preserve"> PAGEREF _Toc133572284 \h </w:instrText>
             </w:r>
             <w:r>
               <w:rPr>
@@ -448,7 +494,7 @@
                 <w:noProof/>
                 <w:webHidden/>
               </w:rPr>
-              <w:t>2</w:t>
+              <w:t>4</w:t>
             </w:r>
             <w:r>
               <w:rPr>
@@ -466,16 +512,18 @@
               <w:tab w:val="right" w:leader="dot" w:pos="9062"/>
             </w:tabs>
             <w:rPr>
+              <w:rFonts w:eastAsiaTheme="minorEastAsia"/>
               <w:noProof/>
+              <w:lang w:eastAsia="fr-FR"/>
             </w:rPr>
           </w:pPr>
-          <w:hyperlink w:anchor="_Toc133526183" w:history="1">
+          <w:hyperlink w:anchor="_Toc133572285" w:history="1">
             <w:r>
               <w:rPr>
                 <w:rStyle w:val="Lienhypertexte"/>
                 <w:noProof/>
               </w:rPr>
-              <w:t>B/ Cas 2 : Conflit de requête de mise à jour</w:t>
+              <w:t>B/ Formulaire de saisie des données du nouveau dépôt</w:t>
             </w:r>
             <w:r>
               <w:rPr>
@@ -496,7 +544,7 @@
                 <w:noProof/>
                 <w:webHidden/>
               </w:rPr>
-              <w:instrText xml:space="preserve"> PAGEREF _Toc133526183 \h </w:instrText>
+              <w:instrText xml:space="preserve"> PAGEREF _Toc133572285 \h </w:instrText>
             </w:r>
             <w:r>
               <w:rPr>
@@ -516,7 +564,217 @@
                 <w:noProof/>
                 <w:webHidden/>
               </w:rPr>
-              <w:t>2</w:t>
+              <w:t>4</w:t>
+            </w:r>
+            <w:r>
+              <w:rPr>
+                <w:noProof/>
+                <w:webHidden/>
+              </w:rPr>
+              <w:fldChar w:fldCharType="end"/>
+            </w:r>
+          </w:hyperlink>
+        </w:p>
+        <w:p>
+          <w:pPr>
+            <w:pStyle w:val="TM1"/>
+            <w:tabs>
+              <w:tab w:val="right" w:leader="dot" w:pos="9062"/>
+            </w:tabs>
+            <w:rPr>
+              <w:rFonts w:eastAsiaTheme="minorEastAsia"/>
+              <w:noProof/>
+              <w:lang w:eastAsia="fr-FR"/>
+            </w:rPr>
+          </w:pPr>
+          <w:hyperlink w:anchor="_Toc133572286" w:history="1">
+            <w:r>
+              <w:rPr>
+                <w:rStyle w:val="Lienhypertexte"/>
+                <w:noProof/>
+              </w:rPr>
+              <w:t>4 – Modification d’un dépôt</w:t>
+            </w:r>
+            <w:r>
+              <w:rPr>
+                <w:noProof/>
+                <w:webHidden/>
+              </w:rPr>
+              <w:tab/>
+            </w:r>
+            <w:r>
+              <w:rPr>
+                <w:noProof/>
+                <w:webHidden/>
+              </w:rPr>
+              <w:fldChar w:fldCharType="begin"/>
+            </w:r>
+            <w:r>
+              <w:rPr>
+                <w:noProof/>
+                <w:webHidden/>
+              </w:rPr>
+              <w:instrText xml:space="preserve"> PAGEREF _Toc133572286 \h </w:instrText>
+            </w:r>
+            <w:r>
+              <w:rPr>
+                <w:noProof/>
+                <w:webHidden/>
+              </w:rPr>
+            </w:r>
+            <w:r>
+              <w:rPr>
+                <w:noProof/>
+                <w:webHidden/>
+              </w:rPr>
+              <w:fldChar w:fldCharType="separate"/>
+            </w:r>
+            <w:r>
+              <w:rPr>
+                <w:noProof/>
+                <w:webHidden/>
+              </w:rPr>
+              <w:t>4</w:t>
+            </w:r>
+            <w:r>
+              <w:rPr>
+                <w:noProof/>
+                <w:webHidden/>
+              </w:rPr>
+              <w:fldChar w:fldCharType="end"/>
+            </w:r>
+          </w:hyperlink>
+        </w:p>
+        <w:p>
+          <w:pPr>
+            <w:pStyle w:val="TM1"/>
+            <w:tabs>
+              <w:tab w:val="right" w:leader="dot" w:pos="9062"/>
+            </w:tabs>
+            <w:rPr>
+              <w:rFonts w:eastAsiaTheme="minorEastAsia"/>
+              <w:noProof/>
+              <w:lang w:eastAsia="fr-FR"/>
+            </w:rPr>
+          </w:pPr>
+          <w:hyperlink w:anchor="_Toc133572287" w:history="1">
+            <w:r>
+              <w:rPr>
+                <w:rStyle w:val="Lienhypertexte"/>
+                <w:noProof/>
+              </w:rPr>
+              <w:t>5 – Suppression d’un dépôt</w:t>
+            </w:r>
+            <w:r>
+              <w:rPr>
+                <w:noProof/>
+                <w:webHidden/>
+              </w:rPr>
+              <w:tab/>
+            </w:r>
+            <w:r>
+              <w:rPr>
+                <w:noProof/>
+                <w:webHidden/>
+              </w:rPr>
+              <w:fldChar w:fldCharType="begin"/>
+            </w:r>
+            <w:r>
+              <w:rPr>
+                <w:noProof/>
+                <w:webHidden/>
+              </w:rPr>
+              <w:instrText xml:space="preserve"> PAGEREF _Toc133572287 \h </w:instrText>
+            </w:r>
+            <w:r>
+              <w:rPr>
+                <w:noProof/>
+                <w:webHidden/>
+              </w:rPr>
+            </w:r>
+            <w:r>
+              <w:rPr>
+                <w:noProof/>
+                <w:webHidden/>
+              </w:rPr>
+              <w:fldChar w:fldCharType="separate"/>
+            </w:r>
+            <w:r>
+              <w:rPr>
+                <w:noProof/>
+                <w:webHidden/>
+              </w:rPr>
+              <w:t>4</w:t>
+            </w:r>
+            <w:r>
+              <w:rPr>
+                <w:noProof/>
+                <w:webHidden/>
+              </w:rPr>
+              <w:fldChar w:fldCharType="end"/>
+            </w:r>
+          </w:hyperlink>
+        </w:p>
+        <w:p>
+          <w:pPr>
+            <w:pStyle w:val="TM1"/>
+            <w:tabs>
+              <w:tab w:val="right" w:leader="dot" w:pos="9062"/>
+            </w:tabs>
+            <w:rPr>
+              <w:rFonts w:eastAsiaTheme="minorEastAsia"/>
+              <w:noProof/>
+              <w:lang w:eastAsia="fr-FR"/>
+            </w:rPr>
+          </w:pPr>
+          <w:hyperlink w:anchor="_Toc133572288" w:history="1">
+            <w:r>
+              <w:rPr>
+                <w:rStyle w:val="Lienhypertexte"/>
+                <w:noProof/>
+              </w:rPr>
+              <w:t>6 – Traitement des demandes de mise à jour des données</w:t>
+            </w:r>
+            <w:r>
+              <w:rPr>
+                <w:noProof/>
+                <w:webHidden/>
+              </w:rPr>
+              <w:tab/>
+            </w:r>
+            <w:r>
+              <w:rPr>
+                <w:noProof/>
+                <w:webHidden/>
+              </w:rPr>
+              <w:fldChar w:fldCharType="begin"/>
+            </w:r>
+            <w:r>
+              <w:rPr>
+                <w:noProof/>
+                <w:webHidden/>
+              </w:rPr>
+              <w:instrText xml:space="preserve"> PAGEREF _Toc133572288 \h </w:instrText>
+            </w:r>
+            <w:r>
+              <w:rPr>
+                <w:noProof/>
+                <w:webHidden/>
+              </w:rPr>
+            </w:r>
+            <w:r>
+              <w:rPr>
+                <w:noProof/>
+                <w:webHidden/>
+              </w:rPr>
+              <w:fldChar w:fldCharType="separate"/>
+            </w:r>
+            <w:r>
+              <w:rPr>
+                <w:noProof/>
+                <w:webHidden/>
+              </w:rPr>
+              <w:t>4</w:t>
             </w:r>
             <w:r>
               <w:rPr>
@@ -545,28 +803,33 @@
     </w:p>
     <w:p>
       <w:pPr>
+        <w:pStyle w:val="Titre1"/>
+      </w:pPr>
+      <w:bookmarkStart w:id="0" w:name="_Toc133572281"/>
+      <w:r>
+        <w:lastRenderedPageBreak/>
+        <w:t>1 – Connexion à l’outil</w:t>
+      </w:r>
+      <w:bookmarkEnd w:id="0"/>
+    </w:p>
+    <w:p>
+      <w:pPr>
         <w:jc w:val="center"/>
       </w:pPr>
     </w:p>
     <w:p>
       <w:pPr>
-        <w:pStyle w:val="Titre1"/>
-      </w:pPr>
-      <w:bookmarkStart w:id="0" w:name="_Toc133526179"/>
-      <w:r>
-        <w:t>1 – Connexion à l’outil</w:t>
-      </w:r>
-      <w:bookmarkEnd w:id="0"/>
-    </w:p>
-    <w:p>
-      <w:pPr>
+        <w:keepNext/>
         <w:jc w:val="center"/>
       </w:pPr>
       <w:r>
+        <w:rPr>
+          <w:noProof/>
+        </w:rPr>
         <w:drawing>
-          <wp:inline distT="0" distB="0" distL="0" distR="0" wp14:anchorId="15106C25" wp14:editId="04E6B758">
-            <wp:extent cx="3514477" cy="1421935"/>
-            <wp:effectExtent l="0" t="0" r="0" b="6985"/>
+          <wp:inline distT="0" distB="0" distL="0" distR="0" wp14:anchorId="314A130F" wp14:editId="01C9F128">
+            <wp:extent cx="4629150" cy="1872925"/>
+            <wp:effectExtent l="0" t="0" r="0" b="0"/>
             <wp:docPr id="7" name="Image 7" descr="Une image contenant texte, Site web&#10;&#10;Description générée automatiquement"/>
             <wp:cNvGraphicFramePr>
               <a:graphicFrameLocks xmlns:a="http://schemas.openxmlformats.org/drawingml/2006/main" noChangeAspect="1"/>
@@ -587,7 +850,7 @@
                   <pic:spPr>
                     <a:xfrm>
                       <a:off x="0" y="0"/>
-                      <a:ext cx="3522975" cy="1425373"/>
+                      <a:ext cx="4667867" cy="1888590"/>
                     </a:xfrm>
                     <a:prstGeom prst="rect">
                       <a:avLst/>
@@ -601,33 +864,121 @@
       </w:r>
     </w:p>
     <w:p>
-      <w:r>
-        <w:br w:type="page"/>
-      </w:r>
-    </w:p>
-    <w:p>
-      <w:pPr>
+      <w:pPr>
+        <w:pStyle w:val="Lgende"/>
         <w:jc w:val="center"/>
       </w:pPr>
-    </w:p>
-    <w:p>
-      <w:pPr>
-        <w:pStyle w:val="Titre1"/>
-      </w:pPr>
-      <w:bookmarkStart w:id="1" w:name="_Toc133526180"/>
-      <w:r>
-        <w:t>2- Écran principal</w:t>
-      </w:r>
-      <w:bookmarkEnd w:id="1"/>
-    </w:p>
-    <w:p/>
-    <w:p>
-      <w:r>
+      <w:r>
+        <w:t xml:space="preserve">Figure </w:t>
+      </w:r>
+      <w:r>
+        <w:fldChar w:fldCharType="begin"/>
+      </w:r>
+      <w:r>
+        <w:instrText xml:space="preserve"> SEQ Figure \* ARABIC </w:instrText>
+      </w:r>
+      <w:r>
+        <w:fldChar w:fldCharType="separate"/>
+      </w:r>
+      <w:r>
+        <w:rPr>
+          <w:noProof/>
+        </w:rPr>
+        <w:t>1</w:t>
+      </w:r>
+      <w:r>
+        <w:rPr>
+          <w:noProof/>
+        </w:rPr>
+        <w:fldChar w:fldCharType="end"/>
+      </w:r>
+      <w:r>
+        <w:t xml:space="preserve"> Fenêtre d'authentification 1</w:t>
+      </w:r>
+    </w:p>
+    <w:p>
+      <w:pPr>
+        <w:jc w:val="center"/>
+      </w:pPr>
+    </w:p>
+    <w:p>
+      <w:r>
+        <w:t>Le premier écran qui compose l’outil est un écran d’authentification. Un utilisateur agréé devra dans cet écran renseigner respectivement son nom d’utilisateur et son mot de passe.</w:t>
+      </w:r>
+    </w:p>
+    <w:p>
+      <w:r>
+        <w:t>L’écran est composé de 4 éléments interactifs, respectivement :</w:t>
+      </w:r>
+    </w:p>
+    <w:p>
+      <w:r>
+        <w:t xml:space="preserve">-Un champ de saisie </w:t>
+      </w:r>
+      <w:r>
+        <w:rPr>
+          <w:b/>
+          <w:bCs/>
+        </w:rPr>
+        <w:t>Nom d’utilisateur</w:t>
+      </w:r>
+    </w:p>
+    <w:p>
+      <w:r>
+        <w:t xml:space="preserve">-Un champ de saisie </w:t>
+      </w:r>
+      <w:r>
+        <w:rPr>
+          <w:b/>
+          <w:bCs/>
+        </w:rPr>
+        <w:t>Mot de passe</w:t>
+      </w:r>
+    </w:p>
+    <w:p>
+      <w:r>
+        <w:t xml:space="preserve">-Un bouton </w:t>
+      </w:r>
+      <w:r>
+        <w:rPr>
+          <w:b/>
+          <w:bCs/>
+        </w:rPr>
+        <w:t>Nettoyer</w:t>
+      </w:r>
+      <w:r>
+        <w:t>, qui va effacer toutes les saisies dans les champs de saisies</w:t>
+      </w:r>
+    </w:p>
+    <w:p>
+      <w:r>
+        <w:t xml:space="preserve">-Un bouton </w:t>
+      </w:r>
+      <w:r>
+        <w:rPr>
+          <w:b/>
+          <w:bCs/>
+        </w:rPr>
+        <w:t>Connexion</w:t>
+      </w:r>
+      <w:r>
+        <w:t xml:space="preserve"> qui va vérifier la véracité des informations saisies. Dans le cas d’une authentification réussie la fenêtre principale s’ouvrira, sinon un texte apparaitra notifiant l’utilisateur de l’échec d’authentification</w:t>
+      </w:r>
+    </w:p>
+    <w:p>
+      <w:pPr>
+        <w:keepNext/>
+        <w:jc w:val="center"/>
+      </w:pPr>
+      <w:r>
+        <w:rPr>
+          <w:noProof/>
+        </w:rPr>
         <w:drawing>
-          <wp:inline distT="0" distB="0" distL="0" distR="0" wp14:anchorId="02F8CFCB" wp14:editId="2B9B2C0B">
-            <wp:extent cx="5760720" cy="3362325"/>
-            <wp:effectExtent l="0" t="0" r="0" b="9525"/>
-            <wp:docPr id="5" name="Image 5" descr="Une image contenant Site web&#10;&#10;Description générée automatiquement"/>
+          <wp:inline distT="0" distB="0" distL="0" distR="0" wp14:anchorId="3B3542AE" wp14:editId="054BDB11">
+            <wp:extent cx="4719321" cy="1905000"/>
+            <wp:effectExtent l="0" t="0" r="5080" b="0"/>
+            <wp:docPr id="3" name="Image 3" descr="Une image contenant texte&#10;&#10;Description générée automatiquement"/>
             <wp:cNvGraphicFramePr>
               <a:graphicFrameLocks xmlns:a="http://schemas.openxmlformats.org/drawingml/2006/main" noChangeAspect="1"/>
             </wp:cNvGraphicFramePr>
@@ -635,7 +986,7 @@
               <a:graphicData uri="http://schemas.openxmlformats.org/drawingml/2006/picture">
                 <pic:pic xmlns:pic="http://schemas.openxmlformats.org/drawingml/2006/picture">
                   <pic:nvPicPr>
-                    <pic:cNvPr id="5" name="Image 5" descr="Une image contenant Site web&#10;&#10;Description générée automatiquement"/>
+                    <pic:cNvPr id="3" name="Image 3" descr="Une image contenant texte&#10;&#10;Description générée automatiquement"/>
                     <pic:cNvPicPr/>
                   </pic:nvPicPr>
                   <pic:blipFill>
@@ -647,7 +998,7 @@
                   <pic:spPr>
                     <a:xfrm>
                       <a:off x="0" y="0"/>
-                      <a:ext cx="5760720" cy="3362325"/>
+                      <a:ext cx="4760070" cy="1921449"/>
                     </a:xfrm>
                     <a:prstGeom prst="rect">
                       <a:avLst/>
@@ -661,67 +1012,101 @@
       </w:r>
     </w:p>
     <w:p>
+      <w:pPr>
+        <w:pStyle w:val="Lgende"/>
+        <w:jc w:val="center"/>
+      </w:pPr>
+      <w:r>
+        <w:t xml:space="preserve">Figure </w:t>
+      </w:r>
+      <w:r>
+        <w:fldChar w:fldCharType="begin"/>
+      </w:r>
+      <w:r>
+        <w:instrText xml:space="preserve"> SEQ Figure \* ARABIC </w:instrText>
+      </w:r>
+      <w:r>
+        <w:fldChar w:fldCharType="separate"/>
+      </w:r>
+      <w:r>
+        <w:rPr>
+          <w:noProof/>
+        </w:rPr>
+        <w:t>2</w:t>
+      </w:r>
+      <w:r>
+        <w:rPr>
+          <w:noProof/>
+        </w:rPr>
+        <w:fldChar w:fldCharType="end"/>
+      </w:r>
+      <w:r>
+        <w:t xml:space="preserve"> Fenêtre d'authentification 2</w:t>
+      </w:r>
+    </w:p>
+    <w:p>
+      <w:pPr>
+        <w:jc w:val="center"/>
+      </w:pPr>
+    </w:p>
+    <w:p>
       <w:r>
         <w:br w:type="page"/>
       </w:r>
     </w:p>
+    <w:p>
+      <w:pPr>
+        <w:jc w:val="center"/>
+      </w:pPr>
+    </w:p>
+    <w:p>
+      <w:pPr>
+        <w:pStyle w:val="Titre1"/>
+      </w:pPr>
+      <w:bookmarkStart w:id="1" w:name="_Toc133572282"/>
+      <w:r>
+        <w:t>2</w:t>
+      </w:r>
+      <w:r>
+        <w:t xml:space="preserve"> </w:t>
+      </w:r>
+      <w:r>
+        <w:t>–</w:t>
+      </w:r>
+      <w:r>
+        <w:t xml:space="preserve"> Écran principal</w:t>
+      </w:r>
+      <w:bookmarkEnd w:id="1"/>
+    </w:p>
     <w:p/>
+    <w:p/>
+    <w:p>
+      <w:r>
+        <w:br w:type="page"/>
+      </w:r>
+    </w:p>
+    <w:p/>
     <w:p>
       <w:pPr>
         <w:pStyle w:val="Titre1"/>
       </w:pPr>
-      <w:bookmarkStart w:id="2" w:name="_Toc133526181"/>
-      <w:r>
-        <w:t>3 – Requête de changement de données</w:t>
+      <w:bookmarkStart w:id="2" w:name="_Toc133572283"/>
+      <w:r>
+        <w:t xml:space="preserve">3 – </w:t>
+      </w:r>
+      <w:r>
+        <w:t>Création d’un dépôt</w:t>
       </w:r>
       <w:bookmarkEnd w:id="2"/>
     </w:p>
-    <w:p>
-      <w:r>
-        <w:drawing>
-          <wp:inline distT="0" distB="0" distL="0" distR="0" wp14:anchorId="1F9F7F13" wp14:editId="43E57227">
-            <wp:extent cx="5760720" cy="3371850"/>
-            <wp:effectExtent l="0" t="0" r="0" b="0"/>
-            <wp:docPr id="6" name="Image 6" descr="Une image contenant texte, écran, capture d’écran, intérieur&#10;&#10;Description générée automatiquement"/>
-            <wp:cNvGraphicFramePr>
-              <a:graphicFrameLocks xmlns:a="http://schemas.openxmlformats.org/drawingml/2006/main" noChangeAspect="1"/>
-            </wp:cNvGraphicFramePr>
-            <a:graphic xmlns:a="http://schemas.openxmlformats.org/drawingml/2006/main">
-              <a:graphicData uri="http://schemas.openxmlformats.org/drawingml/2006/picture">
-                <pic:pic xmlns:pic="http://schemas.openxmlformats.org/drawingml/2006/picture">
-                  <pic:nvPicPr>
-                    <pic:cNvPr id="6" name="Image 6" descr="Une image contenant texte, écran, capture d’écran, intérieur&#10;&#10;Description générée automatiquement"/>
-                    <pic:cNvPicPr/>
-                  </pic:nvPicPr>
-                  <pic:blipFill>
-                    <a:blip r:embed="rId9"/>
-                    <a:stretch>
-                      <a:fillRect/>
-                    </a:stretch>
-                  </pic:blipFill>
-                  <pic:spPr>
-                    <a:xfrm>
-                      <a:off x="0" y="0"/>
-                      <a:ext cx="5760720" cy="3371850"/>
-                    </a:xfrm>
-                    <a:prstGeom prst="rect">
-                      <a:avLst/>
-                    </a:prstGeom>
-                  </pic:spPr>
-                </pic:pic>
-              </a:graphicData>
-            </a:graphic>
-          </wp:inline>
-        </w:drawing>
-      </w:r>
-    </w:p>
+    <w:p/>
     <w:p>
       <w:pPr>
         <w:pStyle w:val="Titre2"/>
       </w:pPr>
-      <w:bookmarkStart w:id="3" w:name="_Toc133526182"/>
-      <w:r>
-        <w:t>A/ Cas 1 : Utilisation normale</w:t>
+      <w:bookmarkStart w:id="3" w:name="_Toc133572284"/>
+      <w:r>
+        <w:t>A/ Fenêtre de création de dépôt</w:t>
       </w:r>
       <w:bookmarkEnd w:id="3"/>
     </w:p>
@@ -730,51 +1115,44 @@
       <w:pPr>
         <w:pStyle w:val="Titre2"/>
       </w:pPr>
-      <w:bookmarkStart w:id="4" w:name="_Toc133526183"/>
-      <w:r>
-        <w:t>B/ Cas 2 : Conflit de requête de mise à jour</w:t>
+      <w:bookmarkStart w:id="4" w:name="_Toc133572285"/>
+      <w:r>
+        <w:t>B/ Formulaire de saisie des données du nouveau dépôt</w:t>
       </w:r>
       <w:bookmarkEnd w:id="4"/>
     </w:p>
     <w:p/>
     <w:p>
-      <w:r>
-        <w:drawing>
-          <wp:inline distT="0" distB="0" distL="0" distR="0" wp14:anchorId="6E0A6BF0" wp14:editId="59246204">
-            <wp:extent cx="5760720" cy="3408680"/>
-            <wp:effectExtent l="0" t="0" r="0" b="1270"/>
-            <wp:docPr id="8" name="Image 8" descr="Une image contenant texte, écran, mur, intérieur&#10;&#10;Description générée automatiquement"/>
-            <wp:cNvGraphicFramePr>
-              <a:graphicFrameLocks xmlns:a="http://schemas.openxmlformats.org/drawingml/2006/main" noChangeAspect="1"/>
-            </wp:cNvGraphicFramePr>
-            <a:graphic xmlns:a="http://schemas.openxmlformats.org/drawingml/2006/main">
-              <a:graphicData uri="http://schemas.openxmlformats.org/drawingml/2006/picture">
-                <pic:pic xmlns:pic="http://schemas.openxmlformats.org/drawingml/2006/picture">
-                  <pic:nvPicPr>
-                    <pic:cNvPr id="8" name="Image 8" descr="Une image contenant texte, écran, mur, intérieur&#10;&#10;Description générée automatiquement"/>
-                    <pic:cNvPicPr/>
-                  </pic:nvPicPr>
-                  <pic:blipFill>
-                    <a:blip r:embed="rId10"/>
-                    <a:stretch>
-                      <a:fillRect/>
-                    </a:stretch>
-                  </pic:blipFill>
-                  <pic:spPr>
-                    <a:xfrm>
-                      <a:off x="0" y="0"/>
-                      <a:ext cx="5760720" cy="3408680"/>
-                    </a:xfrm>
-                    <a:prstGeom prst="rect">
-                      <a:avLst/>
-                    </a:prstGeom>
-                  </pic:spPr>
-                </pic:pic>
-              </a:graphicData>
-            </a:graphic>
-          </wp:inline>
-        </w:drawing>
-      </w:r>
+      <w:pPr>
+        <w:pStyle w:val="Titre1"/>
+      </w:pPr>
+      <w:bookmarkStart w:id="5" w:name="_Toc133572286"/>
+      <w:r>
+        <w:t>4 – Modification d’un dépôt</w:t>
+      </w:r>
+      <w:bookmarkEnd w:id="5"/>
+    </w:p>
+    <w:p/>
+    <w:p>
+      <w:pPr>
+        <w:pStyle w:val="Titre1"/>
+      </w:pPr>
+      <w:bookmarkStart w:id="6" w:name="_Toc133572287"/>
+      <w:r>
+        <w:t>5 – Suppression d’un dépôt</w:t>
+      </w:r>
+      <w:bookmarkEnd w:id="6"/>
+    </w:p>
+    <w:p/>
+    <w:p>
+      <w:pPr>
+        <w:pStyle w:val="Titre1"/>
+      </w:pPr>
+      <w:bookmarkStart w:id="7" w:name="_Toc133572288"/>
+      <w:r>
+        <w:t>6 – Traitement des demandes de mise à jour des données</w:t>
+      </w:r>
+      <w:bookmarkEnd w:id="7"/>
     </w:p>
     <w:sectPr>
       <w:pgSz w:w="11906" w:h="16838"/>
@@ -1332,6 +1710,25 @@
       <w:u w:val="single"/>
     </w:rPr>
   </w:style>
+  <w:style w:type="paragraph" w:styleId="Lgende">
+    <w:name w:val="caption"/>
+    <w:basedOn w:val="Normal"/>
+    <w:next w:val="Normal"/>
+    <w:uiPriority w:val="35"/>
+    <w:unhideWhenUsed/>
+    <w:qFormat/>
+    <w:rsid w:val="007F4039"/>
+    <w:pPr>
+      <w:spacing w:after="200" w:line="240" w:lineRule="auto"/>
+    </w:pPr>
+    <w:rPr>
+      <w:i/>
+      <w:iCs/>
+      <w:color w:val="44546A" w:themeColor="text2"/>
+      <w:sz w:val="18"/>
+      <w:szCs w:val="18"/>
+    </w:rPr>
+  </w:style>
 </w:styles>
 </file>
 

</xml_diff>